<commit_message>
Se ha añadido el mapa conceptual
</commit_message>
<xml_diff>
--- a/Esquema de la pagina.docx
+++ b/Esquema de la pagina.docx
@@ -545,6 +545,13 @@
     </w:sdt>
     <w:sdt>
       <w:sdtPr>
+        <w:rPr>
+          <w:rFonts w:asciiTheme="minorHAnsi" w:eastAsiaTheme="minorHAnsi" w:hAnsiTheme="minorHAnsi" w:cstheme="minorBidi"/>
+          <w:color w:val="auto"/>
+          <w:sz w:val="22"/>
+          <w:szCs w:val="22"/>
+          <w:lang w:eastAsia="en-US"/>
+        </w:rPr>
         <w:id w:val="-2096154071"/>
         <w:docPartObj>
           <w:docPartGallery w:val="Table of Contents"/>
@@ -553,13 +560,8 @@
       </w:sdtPr>
       <w:sdtEndPr>
         <w:rPr>
-          <w:rFonts w:asciiTheme="minorHAnsi" w:eastAsiaTheme="minorHAnsi" w:hAnsiTheme="minorHAnsi" w:cstheme="minorBidi"/>
           <w:b/>
           <w:bCs/>
-          <w:color w:val="auto"/>
-          <w:sz w:val="22"/>
-          <w:szCs w:val="22"/>
-          <w:lang w:eastAsia="en-US"/>
         </w:rPr>
       </w:sdtEndPr>
       <w:sdtContent>
@@ -997,38 +999,201 @@
     <w:p>
       <w:pPr>
         <w:pStyle w:val="Ttulo1"/>
-      </w:pPr>
-      <w:r>
+        <w:rPr>
+          <w:rFonts w:ascii="Trebuchet MS" w:hAnsi="Trebuchet MS"/>
+          <w:sz w:val="40"/>
+        </w:rPr>
+      </w:pPr>
+      <w:r>
+        <w:rPr>
+          <w:rFonts w:ascii="Trebuchet MS" w:hAnsi="Trebuchet MS"/>
+          <w:sz w:val="40"/>
+        </w:rPr>
         <w:lastRenderedPageBreak/>
         <w:t xml:space="preserve">Estructura de navegación </w:t>
       </w:r>
     </w:p>
     <w:p>
-      <w:r>
+      <w:pPr>
+        <w:rPr>
+          <w:rFonts w:ascii="Trebuchet MS" w:hAnsi="Trebuchet MS"/>
+          <w:sz w:val="24"/>
+        </w:rPr>
+      </w:pPr>
+      <w:r>
+        <w:rPr>
+          <w:rFonts w:ascii="Trebuchet MS" w:hAnsi="Trebuchet MS"/>
+          <w:sz w:val="24"/>
+        </w:rPr>
         <w:t xml:space="preserve">Para esta página web utilizaremos el tipo de estructura de navegación jerárquica debido a que tenemos cuatro apartados principales con varios </w:t>
       </w:r>
       <w:proofErr w:type="spellStart"/>
       <w:r>
+        <w:rPr>
+          <w:rFonts w:ascii="Trebuchet MS" w:hAnsi="Trebuchet MS"/>
+          <w:sz w:val="24"/>
+        </w:rPr>
         <w:t>subapartados</w:t>
       </w:r>
       <w:proofErr w:type="spellEnd"/>
       <w:r>
+        <w:rPr>
+          <w:rFonts w:ascii="Trebuchet MS" w:hAnsi="Trebuchet MS"/>
+          <w:sz w:val="24"/>
+        </w:rPr>
         <w:t xml:space="preserve"> y de esta manera queda más</w:t>
       </w:r>
       <w:r>
+        <w:rPr>
+          <w:rFonts w:ascii="Trebuchet MS" w:hAnsi="Trebuchet MS"/>
+          <w:sz w:val="24"/>
+        </w:rPr>
         <w:t xml:space="preserve"> ordenado y facilita </w:t>
       </w:r>
       <w:r>
+        <w:rPr>
+          <w:rFonts w:ascii="Trebuchet MS" w:hAnsi="Trebuchet MS"/>
+          <w:sz w:val="24"/>
+        </w:rPr>
         <w:t xml:space="preserve">la integración de </w:t>
       </w:r>
       <w:r>
+        <w:rPr>
+          <w:rFonts w:ascii="Trebuchet MS" w:hAnsi="Trebuchet MS"/>
+          <w:sz w:val="24"/>
+        </w:rPr>
         <w:t>todas las categorías en la web.</w:t>
+      </w:r>
+    </w:p>
+    <w:p>
+      <w:pPr>
+        <w:jc w:val="center"/>
+      </w:pPr>
+      <w:r>
+        <w:rPr>
+          <w:noProof/>
+          <w:lang w:eastAsia="es-ES"/>
+        </w:rPr>
+        <w:drawing>
+          <wp:inline distT="0" distB="0" distL="0" distR="0">
+            <wp:extent cx="2842260" cy="4050030"/>
+            <wp:effectExtent l="0" t="0" r="0" b="7620"/>
+            <wp:docPr id="2" name="Imagen 2"/>
+            <wp:cNvGraphicFramePr>
+              <a:graphicFrameLocks xmlns:a="http://schemas.openxmlformats.org/drawingml/2006/main" noChangeAspect="1"/>
+            </wp:cNvGraphicFramePr>
+            <a:graphic xmlns:a="http://schemas.openxmlformats.org/drawingml/2006/main">
+              <a:graphicData uri="http://schemas.openxmlformats.org/drawingml/2006/picture">
+                <pic:pic xmlns:pic="http://schemas.openxmlformats.org/drawingml/2006/picture">
+                  <pic:nvPicPr>
+                    <pic:cNvPr id="2" name="Mapa conceptual.jpg"/>
+                    <pic:cNvPicPr/>
+                  </pic:nvPicPr>
+                  <pic:blipFill rotWithShape="1">
+                    <a:blip r:embed="rId9">
+                      <a:extLst>
+                        <a:ext uri="{28A0092B-C50C-407E-A947-70E740481C1C}">
+                          <a14:useLocalDpi xmlns:a14="http://schemas.microsoft.com/office/drawing/2010/main" val="0"/>
+                        </a:ext>
+                      </a:extLst>
+                    </a:blip>
+                    <a:srcRect r="47366"/>
+                    <a:stretch/>
+                  </pic:blipFill>
+                  <pic:spPr bwMode="auto">
+                    <a:xfrm>
+                      <a:off x="0" y="0"/>
+                      <a:ext cx="2842260" cy="4050030"/>
+                    </a:xfrm>
+                    <a:prstGeom prst="rect">
+                      <a:avLst/>
+                    </a:prstGeom>
+                    <a:ln>
+                      <a:noFill/>
+                    </a:ln>
+                    <a:extLst>
+                      <a:ext uri="{53640926-AAD7-44D8-BBD7-CCE9431645EC}">
+                        <a14:shadowObscured xmlns:a14="http://schemas.microsoft.com/office/drawing/2010/main"/>
+                      </a:ext>
+                    </a:extLst>
+                  </pic:spPr>
+                </pic:pic>
+              </a:graphicData>
+            </a:graphic>
+          </wp:inline>
+        </w:drawing>
+      </w:r>
+    </w:p>
+    <w:p>
+      <w:pPr>
+        <w:rPr>
+          <w:rFonts w:ascii="Trebuchet MS" w:eastAsiaTheme="majorEastAsia" w:hAnsi="Trebuchet MS" w:cstheme="majorBidi"/>
+          <w:color w:val="2E74B5" w:themeColor="accent1" w:themeShade="BF"/>
+          <w:sz w:val="40"/>
+          <w:szCs w:val="40"/>
+        </w:rPr>
+      </w:pPr>
+      <w:r>
+        <w:rPr>
+          <w:rFonts w:ascii="Trebuchet MS" w:hAnsi="Trebuchet MS"/>
+          <w:sz w:val="40"/>
+          <w:szCs w:val="40"/>
+        </w:rPr>
+        <w:br w:type="page"/>
+      </w:r>
+    </w:p>
+    <w:p>
+      <w:pPr>
+        <w:pStyle w:val="Ttulo1"/>
+        <w:rPr>
+          <w:rFonts w:ascii="Trebuchet MS" w:hAnsi="Trebuchet MS"/>
+          <w:sz w:val="40"/>
+          <w:szCs w:val="40"/>
+        </w:rPr>
+      </w:pPr>
+      <w:r>
+        <w:rPr>
+          <w:rFonts w:ascii="Trebuchet MS" w:hAnsi="Trebuchet MS"/>
+          <w:sz w:val="40"/>
+          <w:szCs w:val="40"/>
+        </w:rPr>
+        <w:lastRenderedPageBreak/>
+        <w:t>Guía de estilos</w:t>
+      </w:r>
+    </w:p>
+    <w:p>
+      <w:r>
+        <w:t xml:space="preserve">A </w:t>
+      </w:r>
+      <w:proofErr w:type="gramStart"/>
+      <w:r>
+        <w:t>continuación</w:t>
+      </w:r>
+      <w:proofErr w:type="gramEnd"/>
+      <w:r>
+        <w:t xml:space="preserve"> desarrollaremos la guía de estilos para la </w:t>
+      </w:r>
+      <w:proofErr w:type="spellStart"/>
+      <w:r>
+        <w:t>pagina</w:t>
+      </w:r>
+      <w:proofErr w:type="spellEnd"/>
+      <w:r>
+        <w:t xml:space="preserve"> web de “</w:t>
+      </w:r>
+      <w:proofErr w:type="spellStart"/>
+      <w:r>
+        <w:t>Zapateria</w:t>
+      </w:r>
+      <w:proofErr w:type="spellEnd"/>
+      <w:r>
+        <w:t xml:space="preserve"> DIW”, aquí nombraremos los elementos que vamos a usar,</w:t>
       </w:r>
       <w:bookmarkStart w:id="2" w:name="_GoBack"/>
       <w:bookmarkEnd w:id="2"/>
     </w:p>
     <w:sectPr>
-      <w:footerReference w:type="default" r:id="rId9"/>
+      <w:footerReference w:type="default" r:id="rId10"/>
       <w:pgSz w:w="11906" w:h="16838"/>
       <w:pgMar w:top="1417" w:right="1701" w:bottom="1417" w:left="1701" w:header="708" w:footer="708" w:gutter="0"/>
       <w:pgNumType w:start="0"/>
@@ -1126,7 +1291,7 @@
                 <w:bCs/>
                 <w:noProof/>
               </w:rPr>
-              <w:t>3</w:t>
+              <w:t>4</w:t>
             </w:r>
             <w:r>
               <w:rPr>
@@ -1171,7 +1336,7 @@
                 <w:bCs/>
                 <w:noProof/>
               </w:rPr>
-              <w:t>3</w:t>
+              <w:t>4</w:t>
             </w:r>
             <w:r>
               <w:rPr>

</xml_diff>